<commit_message>
Created JUnit tests for entirety of project. Finished JUnit testing for model (and fixed issues uncovered).
</commit_message>
<xml_diff>
--- a/03 Highlight 01.docx
+++ b/03 Highlight 01.docx
@@ -420,21 +420,63 @@
                 <w:u w:val="none"/>
               </w:rPr>
             </w:pPr>
+            <w:bookmarkStart w:id="0" w:name="_GoBack"/>
+            <w:bookmarkEnd w:id="0"/>
           </w:p>
           <w:p>
             <w:pPr>
               <w:pStyle w:val="Heading2Sturley"/>
               <w:rPr>
                 <w:rFonts w:asciiTheme="minorHAnsi" w:hAnsiTheme="minorHAnsi"/>
-                <w:u w:val="none"/>
-              </w:rPr>
-            </w:pPr>
-            <w:r>
-              <w:rPr>
-                <w:rFonts w:asciiTheme="minorHAnsi" w:hAnsiTheme="minorHAnsi"/>
-                <w:u w:val="none"/>
-              </w:rPr>
-              <w:t>This week over 30 hours has been spent working on the project.</w:t>
+                <w:sz w:val="22"/>
+                <w:szCs w:val="22"/>
+                <w:u w:val="none"/>
+              </w:rPr>
+            </w:pPr>
+            <w:r>
+              <w:rPr>
+                <w:rFonts w:asciiTheme="minorHAnsi" w:hAnsiTheme="minorHAnsi"/>
+                <w:sz w:val="22"/>
+                <w:szCs w:val="22"/>
+                <w:u w:val="none"/>
+              </w:rPr>
+              <w:t>This week 3</w:t>
+            </w:r>
+            <w:r>
+              <w:rPr>
+                <w:rFonts w:asciiTheme="minorHAnsi" w:hAnsiTheme="minorHAnsi"/>
+                <w:sz w:val="22"/>
+                <w:szCs w:val="22"/>
+                <w:u w:val="none"/>
+              </w:rPr>
+              <w:t xml:space="preserve">3.25 </w:t>
+            </w:r>
+            <w:r>
+              <w:rPr>
+                <w:rFonts w:asciiTheme="minorHAnsi" w:hAnsiTheme="minorHAnsi"/>
+                <w:sz w:val="22"/>
+                <w:szCs w:val="22"/>
+                <w:u w:val="none"/>
+              </w:rPr>
+              <w:t>hours ha</w:t>
+            </w:r>
+            <w:r>
+              <w:rPr>
+                <w:rFonts w:asciiTheme="minorHAnsi" w:hAnsiTheme="minorHAnsi"/>
+                <w:sz w:val="22"/>
+                <w:szCs w:val="22"/>
+                <w:u w:val="none"/>
+              </w:rPr>
+              <w:t>ve</w:t>
+            </w:r>
+            <w:r>
+              <w:rPr>
+                <w:rFonts w:asciiTheme="minorHAnsi" w:hAnsiTheme="minorHAnsi"/>
+                <w:sz w:val="22"/>
+                <w:szCs w:val="22"/>
+                <w:u w:val="none"/>
+              </w:rPr>
+              <w:t xml:space="preserve"> been spent working on the project.</w:t>
             </w:r>
           </w:p>
           <w:p>
@@ -807,8 +849,6 @@
               </w:rPr>
               <w:t>Contingency plans for data storage were made.</w:t>
             </w:r>
-            <w:bookmarkStart w:id="0" w:name="_GoBack"/>
-            <w:bookmarkEnd w:id="0"/>
           </w:p>
           <w:p>
             <w:pPr>

</xml_diff>